<commit_message>
REDIELUZ work ready for revision
</commit_message>
<xml_diff>
--- a/doc/REDIELUZ.docx
+++ b/doc/REDIELUZ.docx
@@ -908,7 +908,6 @@
         </w:rPr>
         <w:t xml:space="preserve">este </w:t>
       </w:r>
-      <w:proofErr w:type="spellStart"/>
       <w:r>
         <w:rPr>
           <w:rFonts w:eastAsiaTheme="minorEastAsia"/>
@@ -916,7 +915,6 @@
         </w:rPr>
         <w:t>token</w:t>
       </w:r>
-      <w:proofErr w:type="spellEnd"/>
       <w:r>
         <w:rPr>
           <w:rFonts w:eastAsiaTheme="minorEastAsia"/>
@@ -995,15 +993,7 @@
         <w:ind w:left="720" w:firstLine="0"/>
       </w:pPr>
       <w:r>
-        <w:t>Luego del análisis semántico, algunos compiladores generan una representación intermedia de bajo nivel —similar al código máquina—, que podemos considerar como un programa para una máquina abstracta y que debe tener dos propiedades importantes: debe ser fácil de producir y fácil de traducir en la máquina destino (</w:t>
-      </w:r>
-      <w:proofErr w:type="spellStart"/>
-      <w:r>
-        <w:t>Aho</w:t>
-      </w:r>
-      <w:proofErr w:type="spellEnd"/>
-      <w:r>
-        <w:t xml:space="preserve"> y col., 2006).</w:t>
+        <w:t>Luego del análisis semántico, algunos compiladores generan una representación intermedia de bajo nivel —similar al código máquina—, que podemos considerar como un programa para una máquina abstracta y que debe tener dos propiedades importantes: debe ser fácil de producir y fácil de traducir en la máquina destino (Aho y col., 2006).</w:t>
       </w:r>
     </w:p>
     <w:p>
@@ -1056,23 +1046,7 @@
         <w:spacing w:after="240"/>
       </w:pPr>
       <w:r>
-        <w:t xml:space="preserve">La metodología escogida es la de Programación Extrema o “Extreme </w:t>
-      </w:r>
-      <w:proofErr w:type="spellStart"/>
-      <w:r>
-        <w:t>Programming</w:t>
-      </w:r>
-      <w:proofErr w:type="spellEnd"/>
-      <w:r>
-        <w:t>”, en la que se ejecutan todas las etapas de desarrollo de software de manera casi simultánea en forma de pequeñas iteraciones con el fin de mejorar la capacidad de respuesta del mismo, que por lo general duran una semana (</w:t>
-      </w:r>
-      <w:proofErr w:type="spellStart"/>
-      <w:r>
-        <w:t>Marsh</w:t>
-      </w:r>
-      <w:proofErr w:type="spellEnd"/>
-      <w:r>
-        <w:t>, 2014). Las fases de desarrollo se adecuaron para el desarrollo de este trabajo de la siguiente manera:</w:t>
+        <w:t>La metodología escogida es la de Programación Extrema o “Extreme Programming”, en la que se ejecutan todas las etapas de desarrollo de software de manera casi simultánea en forma de pequeñas iteraciones con el fin de mejorar la capacidad de respuesta del mismo, que por lo general duran una semana (Marsh, 2014). Las fases de desarrollo se adecuaron para el desarrollo de este trabajo de la siguiente manera:</w:t>
       </w:r>
     </w:p>
     <w:p>
@@ -1118,15 +1092,7 @@
         <w:t xml:space="preserve"> una visión general del producto final.</w:t>
       </w:r>
       <w:r>
-        <w:t xml:space="preserve"> Se seleccionó ANTLR como herramienta de desarrollo, por ser ésta un generador de analizadores léxico-sintáctico, escrito en Java, y ampliamente utilizado en el ámbito académico e industrial. ANTLR recibe como entrada una descripción formal de un lenguaje en forma de gramática libre de contexto y, a partir de esta, produce un analizador léxico-sintáctico para ese lenguaje capaz de construir un árbol sintáctico automáticamente (</w:t>
-      </w:r>
-      <w:proofErr w:type="spellStart"/>
-      <w:r>
-        <w:t>Parr</w:t>
-      </w:r>
-      <w:proofErr w:type="spellEnd"/>
-      <w:r>
-        <w:t>, 2012).</w:t>
+        <w:t xml:space="preserve"> Se seleccionó ANTLR como herramienta de desarrollo, por ser ésta un generador de analizadores léxico-sintáctico, escrito en Java, y ampliamente utilizado en el ámbito académico e industrial. ANTLR recibe como entrada una descripción formal de un lenguaje en forma de gramática libre de contexto y, a partir de esta, produce un analizador léxico-sintáctico para ese lenguaje capaz de construir un árbol sintáctico automáticamente (Parr, 2012).</w:t>
       </w:r>
     </w:p>
     <w:p>
@@ -1289,16 +1255,8 @@
         <w:rPr>
           <w:i/>
         </w:rPr>
-        <w:t xml:space="preserve">Compact </w:t>
-      </w:r>
-      <w:proofErr w:type="spellStart"/>
-      <w:r>
-        <w:rPr>
-          <w:i/>
-        </w:rPr>
-        <w:t>Graphs</w:t>
-      </w:r>
-      <w:proofErr w:type="spellEnd"/>
+        <w:t>Compact Graphs</w:t>
+      </w:r>
     </w:p>
     <w:p>
       <w:pPr>
@@ -1330,16 +1288,8 @@
         <w:rPr>
           <w:i/>
         </w:rPr>
-        <w:t xml:space="preserve">Compact </w:t>
-      </w:r>
-      <w:proofErr w:type="spellStart"/>
-      <w:r>
-        <w:rPr>
-          <w:i/>
-        </w:rPr>
-        <w:t>Graphs</w:t>
-      </w:r>
-      <w:proofErr w:type="spellEnd"/>
+        <w:t>Compact Graphs</w:t>
+      </w:r>
       <w:r>
         <w:t xml:space="preserve"> (CG); también se empezó a implementar un compilador </w:t>
       </w:r>
@@ -1371,15 +1321,7 @@
         <w:t xml:space="preserve"> que intenta emular a la del l</w:t>
       </w:r>
       <w:r>
-        <w:t xml:space="preserve">enguaje de programación </w:t>
-      </w:r>
-      <w:proofErr w:type="spellStart"/>
-      <w:r>
-        <w:t>Go</w:t>
-      </w:r>
-      <w:proofErr w:type="spellEnd"/>
-      <w:r>
-        <w:t xml:space="preserve"> y</w:t>
+        <w:t>enguaje de programación Go y</w:t>
       </w:r>
       <w:r>
         <w:t xml:space="preserve"> </w:t>
@@ -1399,31 +1341,21 @@
       <w:r>
         <w:t xml:space="preserve"> de dos tipos de datos: </w:t>
       </w:r>
-      <w:proofErr w:type="spellStart"/>
       <w:r>
         <w:rPr>
           <w:i/>
         </w:rPr>
-        <w:t>digraph</w:t>
-      </w:r>
-      <w:proofErr w:type="spellEnd"/>
+        <w:t xml:space="preserve">digraph </w:t>
+      </w:r>
+      <w:r>
+        <w:t xml:space="preserve">y </w:t>
+      </w:r>
       <w:r>
         <w:rPr>
           <w:i/>
         </w:rPr>
-        <w:t xml:space="preserve"> </w:t>
-      </w:r>
-      <w:r>
-        <w:t xml:space="preserve">y </w:t>
-      </w:r>
-      <w:proofErr w:type="spellStart"/>
-      <w:r>
-        <w:rPr>
-          <w:i/>
-        </w:rPr>
         <w:t>graph</w:t>
       </w:r>
-      <w:proofErr w:type="spellEnd"/>
       <w:r>
         <w:t xml:space="preserve"> para grafos dirigidos y no dirigidos respectivamente.</w:t>
       </w:r>
@@ -1445,48 +1377,12 @@
           <w:rFonts w:ascii="Cambria Math" w:hAnsi="Cambria Math"/>
         </w:rPr>
       </w:pPr>
-      <w:proofErr w:type="gramStart"/>
       <w:r>
         <w:rPr>
           <w:rFonts w:ascii="Cambria Math" w:hAnsi="Cambria Math"/>
         </w:rPr>
         <w:lastRenderedPageBreak/>
-        <w:t>variable</w:t>
-      </w:r>
-      <w:proofErr w:type="gramEnd"/>
-      <w:r>
-        <w:rPr>
-          <w:rFonts w:ascii="Cambria Math" w:hAnsi="Cambria Math"/>
-        </w:rPr>
-        <w:t xml:space="preserve"> = “</w:t>
-      </w:r>
-      <w:proofErr w:type="spellStart"/>
-      <w:r>
-        <w:rPr>
-          <w:rFonts w:ascii="Cambria Math" w:hAnsi="Cambria Math"/>
-        </w:rPr>
-        <w:t>var</w:t>
-      </w:r>
-      <w:proofErr w:type="spellEnd"/>
-      <w:r>
-        <w:rPr>
-          <w:rFonts w:ascii="Cambria Math" w:hAnsi="Cambria Math"/>
-        </w:rPr>
-        <w:t xml:space="preserve">” identificador tipo [ “=” </w:t>
-      </w:r>
-      <w:proofErr w:type="spellStart"/>
-      <w:r>
-        <w:rPr>
-          <w:rFonts w:ascii="Cambria Math" w:hAnsi="Cambria Math"/>
-        </w:rPr>
-        <w:t>expr</w:t>
-      </w:r>
-      <w:proofErr w:type="spellEnd"/>
-      <w:r>
-        <w:rPr>
-          <w:rFonts w:ascii="Cambria Math" w:hAnsi="Cambria Math"/>
-        </w:rPr>
-        <w:t xml:space="preserve"> ]</w:t>
+        <w:t>variable = “var” identificador tipo [ “=” expr ]</w:t>
       </w:r>
       <w:r>
         <w:rPr>
@@ -1531,163 +1427,75 @@
           <w:sz w:val="24"/>
         </w:rPr>
       </w:pPr>
-      <w:proofErr w:type="spellStart"/>
       <w:r>
         <w:rPr>
           <w:rFonts w:ascii="Cambria Math" w:hAnsi="Cambria Math"/>
           <w:sz w:val="24"/>
         </w:rPr>
-        <w:t>edge</w:t>
-      </w:r>
-      <w:proofErr w:type="spellEnd"/>
+        <w:t xml:space="preserve">edge = “[“ </w:t>
+      </w:r>
       <w:r>
         <w:rPr>
           <w:rFonts w:ascii="Cambria Math" w:hAnsi="Cambria Math"/>
           <w:sz w:val="24"/>
         </w:rPr>
-        <w:t xml:space="preserve"> = “[“ </w:t>
-      </w:r>
-      <w:proofErr w:type="spellStart"/>
+        <w:t>expresion</w:t>
+      </w:r>
       <w:r>
         <w:rPr>
           <w:rFonts w:ascii="Cambria Math" w:hAnsi="Cambria Math"/>
           <w:sz w:val="24"/>
         </w:rPr>
-        <w:t>expresion</w:t>
-      </w:r>
-      <w:proofErr w:type="spellEnd"/>
+        <w:t xml:space="preserve"> “,” </w:t>
+      </w:r>
       <w:r>
         <w:rPr>
           <w:rFonts w:ascii="Cambria Math" w:hAnsi="Cambria Math"/>
           <w:sz w:val="24"/>
         </w:rPr>
-        <w:t xml:space="preserve"> “,” </w:t>
-      </w:r>
-      <w:proofErr w:type="spellStart"/>
+        <w:t>expresion</w:t>
+      </w:r>
       <w:r>
         <w:rPr>
           <w:rFonts w:ascii="Cambria Math" w:hAnsi="Cambria Math"/>
           <w:sz w:val="24"/>
         </w:rPr>
-        <w:t>expresion</w:t>
-      </w:r>
-      <w:proofErr w:type="spellEnd"/>
+        <w:t xml:space="preserve"> “]” ;</w:t>
+      </w:r>
       <w:r>
         <w:rPr>
           <w:rFonts w:ascii="Cambria Math" w:hAnsi="Cambria Math"/>
           <w:sz w:val="24"/>
         </w:rPr>
-        <w:t xml:space="preserve"> “]” ;</w:t>
+        <w:br/>
       </w:r>
       <w:r>
         <w:rPr>
           <w:rFonts w:ascii="Cambria Math" w:hAnsi="Cambria Math"/>
           <w:sz w:val="24"/>
         </w:rPr>
-        <w:br/>
-      </w:r>
-      <w:proofErr w:type="spellStart"/>
+        <w:t xml:space="preserve">graph literal = (“graph”|”digraph”) “(“ </w:t>
+      </w:r>
       <w:r>
         <w:rPr>
           <w:rFonts w:ascii="Cambria Math" w:hAnsi="Cambria Math"/>
           <w:sz w:val="24"/>
         </w:rPr>
-        <w:t>graph</w:t>
-      </w:r>
-      <w:proofErr w:type="spellEnd"/>
+        <w:t>expresion</w:t>
+      </w:r>
       <w:r>
         <w:rPr>
           <w:rFonts w:ascii="Cambria Math" w:hAnsi="Cambria Math"/>
           <w:sz w:val="24"/>
         </w:rPr>
-        <w:t xml:space="preserve"> literal = (“</w:t>
-      </w:r>
-      <w:proofErr w:type="spellStart"/>
+        <w:t xml:space="preserve"> “)”</w:t>
+      </w:r>
       <w:r>
         <w:rPr>
           <w:rFonts w:ascii="Cambria Math" w:hAnsi="Cambria Math"/>
           <w:sz w:val="24"/>
         </w:rPr>
-        <w:t>graph</w:t>
-      </w:r>
-      <w:proofErr w:type="spellEnd"/>
-      <w:r>
-        <w:rPr>
-          <w:rFonts w:ascii="Cambria Math" w:hAnsi="Cambria Math"/>
-          <w:sz w:val="24"/>
-        </w:rPr>
-        <w:t>”|”</w:t>
-      </w:r>
-      <w:proofErr w:type="spellStart"/>
-      <w:r>
-        <w:rPr>
-          <w:rFonts w:ascii="Cambria Math" w:hAnsi="Cambria Math"/>
-          <w:sz w:val="24"/>
-        </w:rPr>
-        <w:t>digraph</w:t>
-      </w:r>
-      <w:proofErr w:type="spellEnd"/>
-      <w:r>
-        <w:rPr>
-          <w:rFonts w:ascii="Cambria Math" w:hAnsi="Cambria Math"/>
-          <w:sz w:val="24"/>
-        </w:rPr>
-        <w:t xml:space="preserve">”) “(“ </w:t>
-      </w:r>
-      <w:proofErr w:type="spellStart"/>
-      <w:r>
-        <w:rPr>
-          <w:rFonts w:ascii="Cambria Math" w:hAnsi="Cambria Math"/>
-          <w:sz w:val="24"/>
-        </w:rPr>
-        <w:t>expresion</w:t>
-      </w:r>
-      <w:proofErr w:type="spellEnd"/>
-      <w:r>
-        <w:rPr>
-          <w:rFonts w:ascii="Cambria Math" w:hAnsi="Cambria Math"/>
-          <w:sz w:val="24"/>
-        </w:rPr>
-        <w:t xml:space="preserve"> “)”</w:t>
-      </w:r>
-      <w:r>
-        <w:rPr>
-          <w:rFonts w:ascii="Cambria Math" w:hAnsi="Cambria Math"/>
-          <w:sz w:val="24"/>
-        </w:rPr>
-        <w:t xml:space="preserve"> [ “{“ [ </w:t>
-      </w:r>
-      <w:proofErr w:type="spellStart"/>
-      <w:r>
-        <w:rPr>
-          <w:rFonts w:ascii="Cambria Math" w:hAnsi="Cambria Math"/>
-          <w:sz w:val="24"/>
-        </w:rPr>
-        <w:t>edge</w:t>
-      </w:r>
-      <w:proofErr w:type="spellEnd"/>
-      <w:r>
-        <w:rPr>
-          <w:rFonts w:ascii="Cambria Math" w:hAnsi="Cambria Math"/>
-          <w:sz w:val="24"/>
-        </w:rPr>
-        <w:t xml:space="preserve"> { “,” </w:t>
-      </w:r>
-      <w:proofErr w:type="spellStart"/>
-      <w:r>
-        <w:rPr>
-          <w:rFonts w:ascii="Cambria Math" w:hAnsi="Cambria Math"/>
-          <w:sz w:val="24"/>
-        </w:rPr>
-        <w:t>edge</w:t>
-      </w:r>
-      <w:proofErr w:type="spellEnd"/>
-      <w:r>
-        <w:rPr>
-          <w:rFonts w:ascii="Cambria Math" w:hAnsi="Cambria Math"/>
-          <w:sz w:val="24"/>
-        </w:rPr>
-        <w:t xml:space="preserve"> } ]</w:t>
+        <w:t xml:space="preserve"> [ “{“ [ edge { “,” edge } ]</w:t>
       </w:r>
       <w:r>
         <w:rPr>
@@ -1746,30 +1554,12 @@
           <w:rFonts w:ascii="Cambria Math" w:hAnsi="Cambria Math"/>
         </w:rPr>
       </w:pPr>
-      <w:proofErr w:type="spellStart"/>
-      <w:proofErr w:type="gramStart"/>
       <w:r>
         <w:rPr>
           <w:rFonts w:ascii="Cambria Math" w:hAnsi="Cambria Math"/>
         </w:rPr>
-        <w:t>expr</w:t>
-      </w:r>
-      <w:proofErr w:type="spellEnd"/>
-      <w:proofErr w:type="gramEnd"/>
-      <w:r>
-        <w:rPr>
-          <w:rFonts w:ascii="Cambria Math" w:hAnsi="Cambria Math"/>
-        </w:rPr>
-        <w:t xml:space="preserve"> = </w:t>
-      </w:r>
-      <w:proofErr w:type="spellStart"/>
-      <w:r>
-        <w:rPr>
-          <w:rFonts w:ascii="Cambria Math" w:hAnsi="Cambria Math"/>
-        </w:rPr>
-        <w:t>atom</w:t>
-      </w:r>
-      <w:proofErr w:type="spellEnd"/>
+        <w:t>expr = atom</w:t>
+      </w:r>
       <w:r>
         <w:rPr>
           <w:rFonts w:ascii="Cambria Math" w:hAnsi="Cambria Math"/>
@@ -1823,57 +1613,88 @@
         <w:rPr>
           <w:rFonts w:ascii="Cambria Math" w:hAnsi="Cambria Math"/>
         </w:rPr>
-        <w:t xml:space="preserve">”-“) </w:t>
-      </w:r>
-      <w:proofErr w:type="spellStart"/>
+        <w:t>”-“) expr</w:t>
+      </w:r>
       <w:r>
         <w:rPr>
           <w:rFonts w:ascii="Cambria Math" w:hAnsi="Cambria Math"/>
         </w:rPr>
-        <w:t>expr</w:t>
-      </w:r>
-      <w:proofErr w:type="spellEnd"/>
+        <w:br/>
+        <w:t xml:space="preserve">           | “(“ expr “)”</w:t>
+      </w:r>
       <w:r>
         <w:rPr>
           <w:rFonts w:ascii="Cambria Math" w:hAnsi="Cambria Math"/>
         </w:rPr>
         <w:br/>
-        <w:t xml:space="preserve">           | “(“ </w:t>
-      </w:r>
-      <w:proofErr w:type="spellStart"/>
+        <w:t xml:space="preserve">           | expr (“*”</w:t>
+      </w:r>
       <w:r>
         <w:rPr>
           <w:rFonts w:ascii="Cambria Math" w:hAnsi="Cambria Math"/>
         </w:rPr>
-        <w:t>expr</w:t>
-      </w:r>
-      <w:proofErr w:type="spellEnd"/>
+        <w:t xml:space="preserve"> </w:t>
+      </w:r>
       <w:r>
         <w:rPr>
           <w:rFonts w:ascii="Cambria Math" w:hAnsi="Cambria Math"/>
         </w:rPr>
-        <w:t xml:space="preserve"> “)”</w:t>
+        <w:t>|</w:t>
       </w:r>
       <w:r>
         <w:rPr>
           <w:rFonts w:ascii="Cambria Math" w:hAnsi="Cambria Math"/>
         </w:rPr>
+        <w:t xml:space="preserve"> </w:t>
+      </w:r>
+      <w:r>
+        <w:rPr>
+          <w:rFonts w:ascii="Cambria Math" w:hAnsi="Cambria Math"/>
+        </w:rPr>
+        <w:t>”/”</w:t>
+      </w:r>
+      <w:r>
+        <w:rPr>
+          <w:rFonts w:ascii="Cambria Math" w:hAnsi="Cambria Math"/>
+        </w:rPr>
+        <w:t xml:space="preserve"> </w:t>
+      </w:r>
+      <w:r>
+        <w:rPr>
+          <w:rFonts w:ascii="Cambria Math" w:hAnsi="Cambria Math"/>
+        </w:rPr>
+        <w:t>|</w:t>
+      </w:r>
+      <w:r>
+        <w:rPr>
+          <w:rFonts w:ascii="Cambria Math" w:hAnsi="Cambria Math"/>
+        </w:rPr>
+        <w:t xml:space="preserve"> </w:t>
+      </w:r>
+      <w:r>
+        <w:rPr>
+          <w:rFonts w:ascii="Cambria Math" w:hAnsi="Cambria Math"/>
+        </w:rPr>
+        <w:t>”%”) expr</w:t>
+      </w:r>
+      <w:r>
+        <w:rPr>
+          <w:rFonts w:ascii="Cambria Math" w:hAnsi="Cambria Math"/>
+        </w:rPr>
         <w:br/>
-        <w:t xml:space="preserve">           | </w:t>
-      </w:r>
-      <w:proofErr w:type="spellStart"/>
+        <w:t xml:space="preserve">           | expr (“+”</w:t>
+      </w:r>
       <w:r>
         <w:rPr>
           <w:rFonts w:ascii="Cambria Math" w:hAnsi="Cambria Math"/>
         </w:rPr>
-        <w:t>expr</w:t>
-      </w:r>
-      <w:proofErr w:type="spellEnd"/>
+        <w:t xml:space="preserve"> </w:t>
+      </w:r>
       <w:r>
         <w:rPr>
           <w:rFonts w:ascii="Cambria Math" w:hAnsi="Cambria Math"/>
         </w:rPr>
-        <w:t xml:space="preserve"> (“*”</w:t>
+        <w:t>|</w:t>
       </w:r>
       <w:r>
         <w:rPr>
@@ -1885,6 +1706,25 @@
         <w:rPr>
           <w:rFonts w:ascii="Cambria Math" w:hAnsi="Cambria Math"/>
         </w:rPr>
+        <w:t>”-“) expr</w:t>
+      </w:r>
+      <w:r>
+        <w:rPr>
+          <w:rFonts w:ascii="Cambria Math" w:hAnsi="Cambria Math"/>
+        </w:rPr>
+        <w:br/>
+        <w:t xml:space="preserve">           | expr (“&gt;”</w:t>
+      </w:r>
+      <w:r>
+        <w:rPr>
+          <w:rFonts w:ascii="Cambria Math" w:hAnsi="Cambria Math"/>
+        </w:rPr>
+        <w:t xml:space="preserve"> </w:t>
+      </w:r>
+      <w:r>
+        <w:rPr>
+          <w:rFonts w:ascii="Cambria Math" w:hAnsi="Cambria Math"/>
+        </w:rPr>
         <w:t>|</w:t>
       </w:r>
       <w:r>
@@ -1897,7 +1737,7 @@
         <w:rPr>
           <w:rFonts w:ascii="Cambria Math" w:hAnsi="Cambria Math"/>
         </w:rPr>
-        <w:t>”/”</w:t>
+        <w:t>”&lt;”</w:t>
       </w:r>
       <w:r>
         <w:rPr>
@@ -1921,36 +1761,50 @@
         <w:rPr>
           <w:rFonts w:ascii="Cambria Math" w:hAnsi="Cambria Math"/>
         </w:rPr>
-        <w:t xml:space="preserve">”%”) </w:t>
-      </w:r>
-      <w:proofErr w:type="spellStart"/>
+        <w:t>”&gt;=”</w:t>
+      </w:r>
       <w:r>
         <w:rPr>
           <w:rFonts w:ascii="Cambria Math" w:hAnsi="Cambria Math"/>
         </w:rPr>
-        <w:t>expr</w:t>
-      </w:r>
-      <w:proofErr w:type="spellEnd"/>
+        <w:t xml:space="preserve"> </w:t>
+      </w:r>
       <w:r>
         <w:rPr>
           <w:rFonts w:ascii="Cambria Math" w:hAnsi="Cambria Math"/>
         </w:rPr>
+        <w:t>|</w:t>
+      </w:r>
+      <w:r>
+        <w:rPr>
+          <w:rFonts w:ascii="Cambria Math" w:hAnsi="Cambria Math"/>
+        </w:rPr>
+        <w:t xml:space="preserve"> </w:t>
+      </w:r>
+      <w:r>
+        <w:rPr>
+          <w:rFonts w:ascii="Cambria Math" w:hAnsi="Cambria Math"/>
+        </w:rPr>
+        <w:t>”&lt;=”) expr</w:t>
+      </w:r>
+      <w:r>
+        <w:rPr>
+          <w:rFonts w:ascii="Cambria Math" w:hAnsi="Cambria Math"/>
+        </w:rPr>
         <w:br/>
-        <w:t xml:space="preserve">           | </w:t>
-      </w:r>
-      <w:proofErr w:type="spellStart"/>
+        <w:t xml:space="preserve">           | expr (“==”</w:t>
+      </w:r>
       <w:r>
         <w:rPr>
           <w:rFonts w:ascii="Cambria Math" w:hAnsi="Cambria Math"/>
         </w:rPr>
-        <w:t>expr</w:t>
-      </w:r>
-      <w:proofErr w:type="spellEnd"/>
+        <w:t xml:space="preserve"> </w:t>
+      </w:r>
       <w:r>
         <w:rPr>
           <w:rFonts w:ascii="Cambria Math" w:hAnsi="Cambria Math"/>
         </w:rPr>
-        <w:t xml:space="preserve"> (“+”</w:t>
+        <w:t>|</w:t>
       </w:r>
       <w:r>
         <w:rPr>
@@ -1962,245 +1816,21 @@
         <w:rPr>
           <w:rFonts w:ascii="Cambria Math" w:hAnsi="Cambria Math"/>
         </w:rPr>
-        <w:t>|</w:t>
+        <w:t>”!=”) expr</w:t>
       </w:r>
       <w:r>
         <w:rPr>
           <w:rFonts w:ascii="Cambria Math" w:hAnsi="Cambria Math"/>
         </w:rPr>
-        <w:t xml:space="preserve"> </w:t>
+        <w:br/>
+        <w:t xml:space="preserve">           | expr “&amp;&amp;” expr</w:t>
       </w:r>
       <w:r>
         <w:rPr>
           <w:rFonts w:ascii="Cambria Math" w:hAnsi="Cambria Math"/>
         </w:rPr>
-        <w:t xml:space="preserve">”-“) </w:t>
-      </w:r>
-      <w:proofErr w:type="spellStart"/>
-      <w:r>
-        <w:rPr>
-          <w:rFonts w:ascii="Cambria Math" w:hAnsi="Cambria Math"/>
-        </w:rPr>
-        <w:t>expr</w:t>
-      </w:r>
-      <w:proofErr w:type="spellEnd"/>
-      <w:r>
-        <w:rPr>
-          <w:rFonts w:ascii="Cambria Math" w:hAnsi="Cambria Math"/>
-        </w:rPr>
         <w:br/>
-        <w:t xml:space="preserve">           | </w:t>
-      </w:r>
-      <w:proofErr w:type="spellStart"/>
-      <w:r>
-        <w:rPr>
-          <w:rFonts w:ascii="Cambria Math" w:hAnsi="Cambria Math"/>
-        </w:rPr>
-        <w:t>expr</w:t>
-      </w:r>
-      <w:proofErr w:type="spellEnd"/>
-      <w:r>
-        <w:rPr>
-          <w:rFonts w:ascii="Cambria Math" w:hAnsi="Cambria Math"/>
-        </w:rPr>
-        <w:t xml:space="preserve"> (“&gt;”</w:t>
-      </w:r>
-      <w:r>
-        <w:rPr>
-          <w:rFonts w:ascii="Cambria Math" w:hAnsi="Cambria Math"/>
-        </w:rPr>
-        <w:t xml:space="preserve"> </w:t>
-      </w:r>
-      <w:r>
-        <w:rPr>
-          <w:rFonts w:ascii="Cambria Math" w:hAnsi="Cambria Math"/>
-        </w:rPr>
-        <w:t>|</w:t>
-      </w:r>
-      <w:r>
-        <w:rPr>
-          <w:rFonts w:ascii="Cambria Math" w:hAnsi="Cambria Math"/>
-        </w:rPr>
-        <w:t xml:space="preserve"> </w:t>
-      </w:r>
-      <w:r>
-        <w:rPr>
-          <w:rFonts w:ascii="Cambria Math" w:hAnsi="Cambria Math"/>
-        </w:rPr>
-        <w:t>”&lt;”</w:t>
-      </w:r>
-      <w:r>
-        <w:rPr>
-          <w:rFonts w:ascii="Cambria Math" w:hAnsi="Cambria Math"/>
-        </w:rPr>
-        <w:t xml:space="preserve"> </w:t>
-      </w:r>
-      <w:r>
-        <w:rPr>
-          <w:rFonts w:ascii="Cambria Math" w:hAnsi="Cambria Math"/>
-        </w:rPr>
-        <w:t>|</w:t>
-      </w:r>
-      <w:r>
-        <w:rPr>
-          <w:rFonts w:ascii="Cambria Math" w:hAnsi="Cambria Math"/>
-        </w:rPr>
-        <w:t xml:space="preserve"> </w:t>
-      </w:r>
-      <w:r>
-        <w:rPr>
-          <w:rFonts w:ascii="Cambria Math" w:hAnsi="Cambria Math"/>
-        </w:rPr>
-        <w:t>”&gt;=”</w:t>
-      </w:r>
-      <w:r>
-        <w:rPr>
-          <w:rFonts w:ascii="Cambria Math" w:hAnsi="Cambria Math"/>
-        </w:rPr>
-        <w:t xml:space="preserve"> </w:t>
-      </w:r>
-      <w:r>
-        <w:rPr>
-          <w:rFonts w:ascii="Cambria Math" w:hAnsi="Cambria Math"/>
-        </w:rPr>
-        <w:t>|</w:t>
-      </w:r>
-      <w:r>
-        <w:rPr>
-          <w:rFonts w:ascii="Cambria Math" w:hAnsi="Cambria Math"/>
-        </w:rPr>
-        <w:t xml:space="preserve"> </w:t>
-      </w:r>
-      <w:r>
-        <w:rPr>
-          <w:rFonts w:ascii="Cambria Math" w:hAnsi="Cambria Math"/>
-        </w:rPr>
-        <w:t xml:space="preserve">”&lt;=”) </w:t>
-      </w:r>
-      <w:proofErr w:type="spellStart"/>
-      <w:r>
-        <w:rPr>
-          <w:rFonts w:ascii="Cambria Math" w:hAnsi="Cambria Math"/>
-        </w:rPr>
-        <w:t>expr</w:t>
-      </w:r>
-      <w:proofErr w:type="spellEnd"/>
-      <w:r>
-        <w:rPr>
-          <w:rFonts w:ascii="Cambria Math" w:hAnsi="Cambria Math"/>
-        </w:rPr>
-        <w:br/>
-        <w:t xml:space="preserve">           | </w:t>
-      </w:r>
-      <w:proofErr w:type="spellStart"/>
-      <w:r>
-        <w:rPr>
-          <w:rFonts w:ascii="Cambria Math" w:hAnsi="Cambria Math"/>
-        </w:rPr>
-        <w:t>expr</w:t>
-      </w:r>
-      <w:proofErr w:type="spellEnd"/>
-      <w:r>
-        <w:rPr>
-          <w:rFonts w:ascii="Cambria Math" w:hAnsi="Cambria Math"/>
-        </w:rPr>
-        <w:t xml:space="preserve"> (“==”</w:t>
-      </w:r>
-      <w:r>
-        <w:rPr>
-          <w:rFonts w:ascii="Cambria Math" w:hAnsi="Cambria Math"/>
-        </w:rPr>
-        <w:t xml:space="preserve"> </w:t>
-      </w:r>
-      <w:r>
-        <w:rPr>
-          <w:rFonts w:ascii="Cambria Math" w:hAnsi="Cambria Math"/>
-        </w:rPr>
-        <w:t>|</w:t>
-      </w:r>
-      <w:r>
-        <w:rPr>
-          <w:rFonts w:ascii="Cambria Math" w:hAnsi="Cambria Math"/>
-        </w:rPr>
-        <w:t xml:space="preserve"> </w:t>
-      </w:r>
-      <w:r>
-        <w:rPr>
-          <w:rFonts w:ascii="Cambria Math" w:hAnsi="Cambria Math"/>
-        </w:rPr>
-        <w:t xml:space="preserve">”!=”) </w:t>
-      </w:r>
-      <w:proofErr w:type="spellStart"/>
-      <w:r>
-        <w:rPr>
-          <w:rFonts w:ascii="Cambria Math" w:hAnsi="Cambria Math"/>
-        </w:rPr>
-        <w:t>expr</w:t>
-      </w:r>
-      <w:proofErr w:type="spellEnd"/>
-      <w:r>
-        <w:rPr>
-          <w:rFonts w:ascii="Cambria Math" w:hAnsi="Cambria Math"/>
-        </w:rPr>
-        <w:br/>
-        <w:t xml:space="preserve">           | </w:t>
-      </w:r>
-      <w:proofErr w:type="spellStart"/>
-      <w:r>
-        <w:rPr>
-          <w:rFonts w:ascii="Cambria Math" w:hAnsi="Cambria Math"/>
-        </w:rPr>
-        <w:t>expr</w:t>
-      </w:r>
-      <w:proofErr w:type="spellEnd"/>
-      <w:r>
-        <w:rPr>
-          <w:rFonts w:ascii="Cambria Math" w:hAnsi="Cambria Math"/>
-        </w:rPr>
-        <w:t xml:space="preserve"> “&amp;&amp;” </w:t>
-      </w:r>
-      <w:proofErr w:type="spellStart"/>
-      <w:r>
-        <w:rPr>
-          <w:rFonts w:ascii="Cambria Math" w:hAnsi="Cambria Math"/>
-        </w:rPr>
-        <w:t>expr</w:t>
-      </w:r>
-      <w:proofErr w:type="spellEnd"/>
-      <w:r>
-        <w:rPr>
-          <w:rFonts w:ascii="Cambria Math" w:hAnsi="Cambria Math"/>
-        </w:rPr>
-        <w:br/>
-        <w:t xml:space="preserve">           | </w:t>
-      </w:r>
-      <w:proofErr w:type="spellStart"/>
-      <w:r>
-        <w:rPr>
-          <w:rFonts w:ascii="Cambria Math" w:hAnsi="Cambria Math"/>
-        </w:rPr>
-        <w:t>expr</w:t>
-      </w:r>
-      <w:proofErr w:type="spellEnd"/>
-      <w:r>
-        <w:rPr>
-          <w:rFonts w:ascii="Cambria Math" w:hAnsi="Cambria Math"/>
-        </w:rPr>
-        <w:t xml:space="preserve"> “||” </w:t>
-      </w:r>
-      <w:proofErr w:type="spellStart"/>
-      <w:r>
-        <w:rPr>
-          <w:rFonts w:ascii="Cambria Math" w:hAnsi="Cambria Math"/>
-        </w:rPr>
-        <w:t>expr</w:t>
-      </w:r>
-      <w:proofErr w:type="spellEnd"/>
-      <w:r>
-        <w:rPr>
-          <w:rFonts w:ascii="Cambria Math" w:hAnsi="Cambria Math"/>
-        </w:rPr>
-        <w:t xml:space="preserve"> ;</w:t>
+        <w:t xml:space="preserve">           | expr “||” expr ;</w:t>
       </w:r>
     </w:p>
     <w:p>
@@ -2247,14 +1877,12 @@
       <w:r>
         <w:t xml:space="preserve">El compilador </w:t>
       </w:r>
-      <w:proofErr w:type="spellStart"/>
       <w:r>
         <w:rPr>
           <w:i/>
         </w:rPr>
         <w:t>cgc</w:t>
       </w:r>
-      <w:proofErr w:type="spellEnd"/>
     </w:p>
     <w:p>
       <w:pPr>
@@ -2262,15 +1890,7 @@
         <w:spacing w:after="240"/>
       </w:pPr>
       <w:r>
-        <w:t xml:space="preserve">Como parte de la creación del lenguaje CG se creó a la par un compilador para el mismo, escrito en el lenguaje de programación </w:t>
-      </w:r>
-      <w:proofErr w:type="spellStart"/>
-      <w:r>
-        <w:t>Kotlin</w:t>
-      </w:r>
-      <w:proofErr w:type="spellEnd"/>
-      <w:r>
-        <w:t xml:space="preserve"> y que genera ejecutables para la JVM.</w:t>
+        <w:t>Como parte de la creación del lenguaje CG se creó a la par un compilador para el mismo, escrito en el lenguaje de programación Kotlin y que genera ejecutables para la JVM.</w:t>
       </w:r>
     </w:p>
     <w:p>
@@ -2356,14 +1976,12 @@
       <w:r>
         <w:t xml:space="preserve">Análisis léxico: el analizador léxico lee el archivo de código fuente y separa el texto en </w:t>
       </w:r>
-      <w:proofErr w:type="spellStart"/>
       <w:r>
         <w:rPr>
           <w:i/>
         </w:rPr>
         <w:t>tokens</w:t>
       </w:r>
-      <w:proofErr w:type="spellEnd"/>
       <w:r>
         <w:t>, que serán enviados al analizador sintáctico. Este analizador es generado por ANTLR 4.</w:t>
       </w:r>
@@ -2380,14 +1998,12 @@
       <w:r>
         <w:t xml:space="preserve">Análisis sintáctico: el analizador sintáctico recibe los </w:t>
       </w:r>
-      <w:proofErr w:type="spellStart"/>
       <w:r>
         <w:rPr>
           <w:i/>
         </w:rPr>
         <w:t>tokens</w:t>
       </w:r>
-      <w:proofErr w:type="spellEnd"/>
       <w:r>
         <w:rPr>
           <w:i/>
@@ -2416,14 +2032,12 @@
       <w:r>
         <w:t xml:space="preserve">ables globales y las funciones. También se verifica que exista una función llamada </w:t>
       </w:r>
-      <w:proofErr w:type="spellStart"/>
       <w:r>
         <w:rPr>
           <w:i/>
         </w:rPr>
         <w:t>main</w:t>
       </w:r>
-      <w:proofErr w:type="spellEnd"/>
       <w:r>
         <w:t xml:space="preserve"> que no recibe argumentos y no tiene valor de retorno, que es el punto de entrada del ejecutable.</w:t>
       </w:r>
@@ -2440,14 +2054,12 @@
       <w:r>
         <w:t>Chequeo estructural: es la segunda etapa del análisis semántico en esta etapa se verifica que las funciones con o sin tipo de retorno retornen o no valores, respectivamente; se verifica también que las sentencias de control (</w:t>
       </w:r>
-      <w:proofErr w:type="spellStart"/>
       <w:r>
         <w:rPr>
           <w:i/>
         </w:rPr>
         <w:t>continue</w:t>
       </w:r>
-      <w:proofErr w:type="spellEnd"/>
       <w:r>
         <w:t xml:space="preserve"> y </w:t>
       </w:r>
@@ -2584,8 +2196,6 @@
       <w:r>
         <w:t>una librería estándar.</w:t>
       </w:r>
-      <w:bookmarkStart w:id="4" w:name="_GoBack"/>
-      <w:bookmarkEnd w:id="4"/>
     </w:p>
     <w:p>
       <w:pPr>
@@ -2818,6 +2428,73 @@
           <w:sz w:val="24"/>
           <w:szCs w:val="24"/>
         </w:rPr>
+        <w:t xml:space="preserve">Marsh, J. (2014): </w:t>
+      </w:r>
+      <w:r>
+        <w:rPr>
+          <w:rFonts w:ascii="Arial" w:eastAsia="Times New Roman" w:hAnsi="Arial" w:cs="Arial"/>
+          <w:b/>
+          <w:sz w:val="24"/>
+          <w:szCs w:val="24"/>
+        </w:rPr>
+        <w:t xml:space="preserve">An Overview of Extreme Programming. </w:t>
+      </w:r>
+      <w:r>
+        <w:rPr>
+          <w:rFonts w:ascii="Arial" w:eastAsia="Times New Roman" w:hAnsi="Arial" w:cs="Arial"/>
+          <w:sz w:val="24"/>
+          <w:szCs w:val="24"/>
+        </w:rPr>
+        <w:t xml:space="preserve">[Disponible en] </w:t>
+      </w:r>
+      <w:r>
+        <w:rPr>
+          <w:rFonts w:ascii="Arial" w:eastAsiaTheme="majorEastAsia" w:hAnsi="Arial" w:cs="Arial"/>
+          <w:sz w:val="24"/>
+          <w:szCs w:val="24"/>
+        </w:rPr>
+        <w:t>https://blog.udemy.com/extreme-programming/</w:t>
+      </w:r>
+      <w:r>
+        <w:rPr>
+          <w:rFonts w:ascii="Arial" w:eastAsia="Times New Roman" w:hAnsi="Arial" w:cs="Arial"/>
+          <w:sz w:val="24"/>
+          <w:szCs w:val="24"/>
+        </w:rPr>
+        <w:t>. Consultado enero 2016.</w:t>
+      </w:r>
+      <w:bookmarkStart w:id="4" w:name="_GoBack"/>
+      <w:bookmarkEnd w:id="4"/>
+    </w:p>
+    <w:p>
+      <w:pPr>
+        <w:widowControl w:val="0"/>
+        <w:spacing w:after="0" w:line="240" w:lineRule="auto"/>
+        <w:jc w:val="both"/>
+        <w:rPr>
+          <w:rFonts w:ascii="Arial" w:eastAsia="Times New Roman" w:hAnsi="Arial" w:cs="Arial"/>
+          <w:sz w:val="24"/>
+          <w:szCs w:val="24"/>
+        </w:rPr>
+      </w:pPr>
+    </w:p>
+    <w:p>
+      <w:pPr>
+        <w:widowControl w:val="0"/>
+        <w:spacing w:after="0" w:line="240" w:lineRule="auto"/>
+        <w:jc w:val="both"/>
+        <w:rPr>
+          <w:rFonts w:ascii="Arial" w:eastAsia="Times New Roman" w:hAnsi="Arial" w:cs="Arial"/>
+          <w:sz w:val="24"/>
+          <w:szCs w:val="24"/>
+        </w:rPr>
+      </w:pPr>
+      <w:r>
+        <w:rPr>
+          <w:rFonts w:ascii="Arial" w:eastAsia="Times New Roman" w:hAnsi="Arial" w:cs="Arial"/>
+          <w:sz w:val="24"/>
+          <w:szCs w:val="24"/>
+        </w:rPr>
         <w:t xml:space="preserve">Mitchell, M. (2009): </w:t>
       </w:r>
       <w:r>
@@ -2888,25 +2565,14 @@
           <w:szCs w:val="24"/>
         </w:rPr>
       </w:pPr>
-      <w:proofErr w:type="spellStart"/>
       <w:r>
         <w:rPr>
           <w:rFonts w:ascii="Arial" w:eastAsia="Times New Roman" w:hAnsi="Arial" w:cs="Arial"/>
           <w:sz w:val="24"/>
           <w:szCs w:val="24"/>
         </w:rPr>
-        <w:t>Parr</w:t>
-      </w:r>
-      <w:proofErr w:type="spellEnd"/>
-      <w:r>
-        <w:rPr>
-          <w:rFonts w:ascii="Arial" w:eastAsia="Times New Roman" w:hAnsi="Arial" w:cs="Arial"/>
-          <w:sz w:val="24"/>
-          <w:szCs w:val="24"/>
-        </w:rPr>
-        <w:t xml:space="preserve">, T. (2012): </w:t>
-      </w:r>
-      <w:proofErr w:type="spellStart"/>
+        <w:t xml:space="preserve">Parr, T. (2012): </w:t>
+      </w:r>
       <w:r>
         <w:rPr>
           <w:rFonts w:ascii="Arial" w:eastAsia="Times New Roman" w:hAnsi="Arial" w:cs="Arial"/>
@@ -2914,9 +2580,8 @@
           <w:sz w:val="24"/>
           <w:szCs w:val="24"/>
         </w:rPr>
-        <w:t>The</w:t>
-      </w:r>
-      <w:proofErr w:type="spellEnd"/>
+        <w:t>The Definitive ANTLR 4 Reference</w:t>
+      </w:r>
       <w:r>
         <w:rPr>
           <w:rFonts w:ascii="Arial" w:eastAsia="Times New Roman" w:hAnsi="Arial" w:cs="Arial"/>
@@ -2924,35 +2589,6 @@
           <w:sz w:val="24"/>
           <w:szCs w:val="24"/>
         </w:rPr>
-        <w:t xml:space="preserve"> </w:t>
-      </w:r>
-      <w:proofErr w:type="spellStart"/>
-      <w:r>
-        <w:rPr>
-          <w:rFonts w:ascii="Arial" w:eastAsia="Times New Roman" w:hAnsi="Arial" w:cs="Arial"/>
-          <w:b/>
-          <w:sz w:val="24"/>
-          <w:szCs w:val="24"/>
-        </w:rPr>
-        <w:t>Definitive</w:t>
-      </w:r>
-      <w:proofErr w:type="spellEnd"/>
-      <w:r>
-        <w:rPr>
-          <w:rFonts w:ascii="Arial" w:eastAsia="Times New Roman" w:hAnsi="Arial" w:cs="Arial"/>
-          <w:b/>
-          <w:sz w:val="24"/>
-          <w:szCs w:val="24"/>
-        </w:rPr>
-        <w:t xml:space="preserve"> ANTLR 4 Reference</w:t>
-      </w:r>
-      <w:r>
-        <w:rPr>
-          <w:rFonts w:ascii="Arial" w:eastAsia="Times New Roman" w:hAnsi="Arial" w:cs="Arial"/>
-          <w:b/>
-          <w:sz w:val="24"/>
-          <w:szCs w:val="24"/>
-        </w:rPr>
         <w:t xml:space="preserve">. </w:t>
       </w:r>
       <w:r>
@@ -2963,41 +2599,13 @@
         </w:rPr>
         <w:t xml:space="preserve">Primera edición. Texas, Estados Unidos. </w:t>
       </w:r>
-      <w:proofErr w:type="spellStart"/>
       <w:r>
         <w:rPr>
           <w:rFonts w:ascii="Arial" w:eastAsia="Times New Roman" w:hAnsi="Arial" w:cs="Arial"/>
           <w:sz w:val="24"/>
           <w:szCs w:val="24"/>
         </w:rPr>
-        <w:t>The</w:t>
-      </w:r>
-      <w:proofErr w:type="spellEnd"/>
-      <w:r>
-        <w:rPr>
-          <w:rFonts w:ascii="Arial" w:eastAsia="Times New Roman" w:hAnsi="Arial" w:cs="Arial"/>
-          <w:sz w:val="24"/>
-          <w:szCs w:val="24"/>
-        </w:rPr>
-        <w:t xml:space="preserve"> </w:t>
-      </w:r>
-      <w:proofErr w:type="spellStart"/>
-      <w:r>
-        <w:rPr>
-          <w:rFonts w:ascii="Arial" w:eastAsia="Times New Roman" w:hAnsi="Arial" w:cs="Arial"/>
-          <w:sz w:val="24"/>
-          <w:szCs w:val="24"/>
-        </w:rPr>
-        <w:t>Pragmatic</w:t>
-      </w:r>
-      <w:proofErr w:type="spellEnd"/>
-      <w:r>
-        <w:rPr>
-          <w:rFonts w:ascii="Arial" w:eastAsia="Times New Roman" w:hAnsi="Arial" w:cs="Arial"/>
-          <w:sz w:val="24"/>
-          <w:szCs w:val="24"/>
-        </w:rPr>
-        <w:t xml:space="preserve"> Bookshelf</w:t>
+        <w:t>The Pragmatic Bookshelf</w:t>
       </w:r>
       <w:r>
         <w:rPr>
@@ -11250,7 +10858,7 @@
 </file>
 
 <file path=customXml/itemProps1.xml><?xml version="1.0" encoding="utf-8"?>
-<ds:datastoreItem xmlns:ds="http://schemas.openxmlformats.org/officeDocument/2006/customXml" ds:itemID="{045E8C1F-1E72-4A51-8D28-AC4D6598342F}">
+<ds:datastoreItem xmlns:ds="http://schemas.openxmlformats.org/officeDocument/2006/customXml" ds:itemID="{81B0441F-C6DA-4357-9C10-7D1768B2FE30}">
   <ds:schemaRefs>
     <ds:schemaRef ds:uri="http://schemas.openxmlformats.org/officeDocument/2006/bibliography"/>
   </ds:schemaRefs>

</xml_diff>